<commit_message>
Pass lab. Last version
</commit_message>
<xml_diff>
--- a/Завдання до л.р. № 1 (сортування).docx
+++ b/Завдання до л.р. № 1 (сортування).docx
@@ -14,8 +14,30 @@
         <w:rPr>
           <w:lang w:val="ru-RU"/>
         </w:rPr>
-        <w:t>Порядок виконання роботи</w:t>
-      </w:r>
+        <w:t xml:space="preserve">Порядок </w:t>
+      </w:r>
+      <w:proofErr w:type="spellStart"/>
+      <w:r>
+        <w:rPr>
+          <w:lang w:val="ru-RU"/>
+        </w:rPr>
+        <w:t>виконання</w:t>
+      </w:r>
+      <w:proofErr w:type="spellEnd"/>
+      <w:r>
+        <w:rPr>
+          <w:lang w:val="ru-RU"/>
+        </w:rPr>
+        <w:t xml:space="preserve"> </w:t>
+      </w:r>
+      <w:proofErr w:type="spellStart"/>
+      <w:r>
+        <w:rPr>
+          <w:lang w:val="ru-RU"/>
+        </w:rPr>
+        <w:t>роботи</w:t>
+      </w:r>
+      <w:proofErr w:type="spellEnd"/>
     </w:p>
     <w:p>
       <w:pPr>
@@ -42,13 +64,152 @@
           <w:lang w:val="ru-RU"/>
         </w:rPr>
         <w:tab/>
-        <w:t>Розробити та реалізувати алгоритм сортування відповідно варіанту завдання, наданому у табл</w:t>
-      </w:r>
-      <w:r>
-        <w:rPr>
-          <w:lang w:val="ru-RU"/>
-        </w:rPr>
-        <w:t>иці «Варіантів завдань».</w:t>
+      </w:r>
+      <w:proofErr w:type="spellStart"/>
+      <w:r>
+        <w:rPr>
+          <w:lang w:val="ru-RU"/>
+        </w:rPr>
+        <w:t>Розробити</w:t>
+      </w:r>
+      <w:proofErr w:type="spellEnd"/>
+      <w:r>
+        <w:rPr>
+          <w:lang w:val="ru-RU"/>
+        </w:rPr>
+        <w:t xml:space="preserve"> та </w:t>
+      </w:r>
+      <w:proofErr w:type="spellStart"/>
+      <w:r>
+        <w:rPr>
+          <w:lang w:val="ru-RU"/>
+        </w:rPr>
+        <w:t>реалізувати</w:t>
+      </w:r>
+      <w:proofErr w:type="spellEnd"/>
+      <w:r>
+        <w:rPr>
+          <w:lang w:val="ru-RU"/>
+        </w:rPr>
+        <w:t xml:space="preserve"> алгоритм </w:t>
+      </w:r>
+      <w:proofErr w:type="spellStart"/>
+      <w:r>
+        <w:rPr>
+          <w:lang w:val="ru-RU"/>
+        </w:rPr>
+        <w:t>сортування</w:t>
+      </w:r>
+      <w:proofErr w:type="spellEnd"/>
+      <w:r>
+        <w:rPr>
+          <w:lang w:val="ru-RU"/>
+        </w:rPr>
+        <w:t xml:space="preserve"> </w:t>
+      </w:r>
+      <w:proofErr w:type="spellStart"/>
+      <w:r>
+        <w:rPr>
+          <w:lang w:val="ru-RU"/>
+        </w:rPr>
+        <w:t>відповідно</w:t>
+      </w:r>
+      <w:proofErr w:type="spellEnd"/>
+      <w:r>
+        <w:rPr>
+          <w:lang w:val="ru-RU"/>
+        </w:rPr>
+        <w:t xml:space="preserve"> </w:t>
+      </w:r>
+      <w:proofErr w:type="spellStart"/>
+      <w:r>
+        <w:rPr>
+          <w:lang w:val="ru-RU"/>
+        </w:rPr>
+        <w:t>варіанту</w:t>
+      </w:r>
+      <w:proofErr w:type="spellEnd"/>
+      <w:r>
+        <w:rPr>
+          <w:lang w:val="ru-RU"/>
+        </w:rPr>
+        <w:t xml:space="preserve"> </w:t>
+      </w:r>
+      <w:proofErr w:type="spellStart"/>
+      <w:r>
+        <w:rPr>
+          <w:lang w:val="ru-RU"/>
+        </w:rPr>
+        <w:t>завдання</w:t>
+      </w:r>
+      <w:proofErr w:type="spellEnd"/>
+      <w:r>
+        <w:rPr>
+          <w:lang w:val="ru-RU"/>
+        </w:rPr>
+        <w:t xml:space="preserve">, </w:t>
+      </w:r>
+      <w:proofErr w:type="spellStart"/>
+      <w:r>
+        <w:rPr>
+          <w:lang w:val="ru-RU"/>
+        </w:rPr>
+        <w:t>наданому</w:t>
+      </w:r>
+      <w:proofErr w:type="spellEnd"/>
+      <w:r>
+        <w:rPr>
+          <w:lang w:val="ru-RU"/>
+        </w:rPr>
+        <w:t xml:space="preserve"> у </w:t>
+      </w:r>
+      <w:proofErr w:type="spellStart"/>
+      <w:r>
+        <w:rPr>
+          <w:lang w:val="ru-RU"/>
+        </w:rPr>
+        <w:t>табл</w:t>
+      </w:r>
+      <w:r>
+        <w:rPr>
+          <w:lang w:val="ru-RU"/>
+        </w:rPr>
+        <w:t>иці</w:t>
+      </w:r>
+      <w:proofErr w:type="spellEnd"/>
+      <w:r>
+        <w:rPr>
+          <w:lang w:val="ru-RU"/>
+        </w:rPr>
+        <w:t xml:space="preserve"> «</w:t>
+      </w:r>
+      <w:proofErr w:type="spellStart"/>
+      <w:r>
+        <w:rPr>
+          <w:lang w:val="ru-RU"/>
+        </w:rPr>
+        <w:t>Варіантів</w:t>
+      </w:r>
+      <w:proofErr w:type="spellEnd"/>
+      <w:r>
+        <w:rPr>
+          <w:lang w:val="ru-RU"/>
+        </w:rPr>
+        <w:t xml:space="preserve"> </w:t>
+      </w:r>
+      <w:proofErr w:type="spellStart"/>
+      <w:r>
+        <w:rPr>
+          <w:lang w:val="ru-RU"/>
+        </w:rPr>
+        <w:t>завдань</w:t>
+      </w:r>
+      <w:proofErr w:type="spellEnd"/>
+      <w:r>
+        <w:rPr>
+          <w:lang w:val="ru-RU"/>
+        </w:rPr>
+        <w:t>».</w:t>
       </w:r>
     </w:p>
     <w:p>
@@ -68,7 +229,62 @@
           <w:lang w:val="ru-RU"/>
         </w:rPr>
         <w:tab/>
-        <w:t>Згенерувати масив розмірності 1000, 10000, 100000 елементів:</w:t>
+      </w:r>
+      <w:proofErr w:type="spellStart"/>
+      <w:r>
+        <w:rPr>
+          <w:lang w:val="ru-RU"/>
+        </w:rPr>
+        <w:t>Згенерувати</w:t>
+      </w:r>
+      <w:proofErr w:type="spellEnd"/>
+      <w:r>
+        <w:rPr>
+          <w:lang w:val="ru-RU"/>
+        </w:rPr>
+        <w:t xml:space="preserve"> </w:t>
+      </w:r>
+      <w:proofErr w:type="spellStart"/>
+      <w:r>
+        <w:rPr>
+          <w:lang w:val="ru-RU"/>
+        </w:rPr>
+        <w:t>масив</w:t>
+      </w:r>
+      <w:proofErr w:type="spellEnd"/>
+      <w:r>
+        <w:rPr>
+          <w:lang w:val="ru-RU"/>
+        </w:rPr>
+        <w:t xml:space="preserve"> </w:t>
+      </w:r>
+      <w:proofErr w:type="spellStart"/>
+      <w:r>
+        <w:rPr>
+          <w:lang w:val="ru-RU"/>
+        </w:rPr>
+        <w:t>розмірності</w:t>
+      </w:r>
+      <w:proofErr w:type="spellEnd"/>
+      <w:r>
+        <w:rPr>
+          <w:lang w:val="ru-RU"/>
+        </w:rPr>
+        <w:t xml:space="preserve"> 1000, 10000, 100000 </w:t>
+      </w:r>
+      <w:proofErr w:type="spellStart"/>
+      <w:r>
+        <w:rPr>
+          <w:lang w:val="ru-RU"/>
+        </w:rPr>
+        <w:t>елементів</w:t>
+      </w:r>
+      <w:proofErr w:type="spellEnd"/>
+      <w:r>
+        <w:rPr>
+          <w:lang w:val="ru-RU"/>
+        </w:rPr>
+        <w:t>:</w:t>
       </w:r>
     </w:p>
     <w:p>
@@ -92,14 +308,35 @@
           <w:lang w:val="ru-RU"/>
         </w:rPr>
         <w:tab/>
-        <w:t xml:space="preserve">відсортований за </w:t>
-      </w:r>
+      </w:r>
+      <w:proofErr w:type="spellStart"/>
+      <w:r>
+        <w:rPr>
+          <w:lang w:val="ru-RU"/>
+        </w:rPr>
+        <w:t>відсортований</w:t>
+      </w:r>
+      <w:proofErr w:type="spellEnd"/>
+      <w:r>
+        <w:rPr>
+          <w:lang w:val="ru-RU"/>
+        </w:rPr>
+        <w:t xml:space="preserve"> за </w:t>
+      </w:r>
+      <w:proofErr w:type="spellStart"/>
       <w:proofErr w:type="gramStart"/>
       <w:r>
         <w:rPr>
           <w:lang w:val="ru-RU"/>
         </w:rPr>
-        <w:t>зростанням;</w:t>
+        <w:t>зростанням</w:t>
+      </w:r>
+      <w:proofErr w:type="spellEnd"/>
+      <w:r>
+        <w:rPr>
+          <w:lang w:val="ru-RU"/>
+        </w:rPr>
+        <w:t>;</w:t>
       </w:r>
       <w:proofErr w:type="gramEnd"/>
     </w:p>
@@ -124,7 +361,63 @@
           <w:lang w:val="ru-RU"/>
         </w:rPr>
         <w:tab/>
-        <w:t>з випадковими елементами (кількість генерувань = 1000</w:t>
+        <w:t xml:space="preserve">з </w:t>
+      </w:r>
+      <w:proofErr w:type="spellStart"/>
+      <w:r>
+        <w:rPr>
+          <w:lang w:val="ru-RU"/>
+        </w:rPr>
+        <w:t>випадковими</w:t>
+      </w:r>
+      <w:proofErr w:type="spellEnd"/>
+      <w:r>
+        <w:rPr>
+          <w:lang w:val="ru-RU"/>
+        </w:rPr>
+        <w:t xml:space="preserve"> </w:t>
+      </w:r>
+      <w:proofErr w:type="spellStart"/>
+      <w:r>
+        <w:rPr>
+          <w:lang w:val="ru-RU"/>
+        </w:rPr>
+        <w:t>елементами</w:t>
+      </w:r>
+      <w:proofErr w:type="spellEnd"/>
+      <w:r>
+        <w:rPr>
+          <w:lang w:val="ru-RU"/>
+        </w:rPr>
+        <w:t xml:space="preserve"> (</w:t>
+      </w:r>
+      <w:proofErr w:type="spellStart"/>
+      <w:r>
+        <w:rPr>
+          <w:lang w:val="ru-RU"/>
+        </w:rPr>
+        <w:t>кількість</w:t>
+      </w:r>
+      <w:proofErr w:type="spellEnd"/>
+      <w:r>
+        <w:rPr>
+          <w:lang w:val="ru-RU"/>
+        </w:rPr>
+        <w:t xml:space="preserve"> </w:t>
+      </w:r>
+      <w:proofErr w:type="spellStart"/>
+      <w:r>
+        <w:rPr>
+          <w:lang w:val="ru-RU"/>
+        </w:rPr>
+        <w:t>генерувань</w:t>
+      </w:r>
+      <w:proofErr w:type="spellEnd"/>
+      <w:r>
+        <w:rPr>
+          <w:lang w:val="ru-RU"/>
+        </w:rPr>
+        <w:t xml:space="preserve"> = 1000</w:t>
       </w:r>
       <w:proofErr w:type="gramStart"/>
       <w:r>
@@ -156,7 +449,34 @@
           <w:lang w:val="ru-RU"/>
         </w:rPr>
         <w:tab/>
-        <w:t>відсортований за спаданням.</w:t>
+      </w:r>
+      <w:proofErr w:type="spellStart"/>
+      <w:r>
+        <w:rPr>
+          <w:lang w:val="ru-RU"/>
+        </w:rPr>
+        <w:t>відсортований</w:t>
+      </w:r>
+      <w:proofErr w:type="spellEnd"/>
+      <w:r>
+        <w:rPr>
+          <w:lang w:val="ru-RU"/>
+        </w:rPr>
+        <w:t xml:space="preserve"> за </w:t>
+      </w:r>
+      <w:proofErr w:type="spellStart"/>
+      <w:r>
+        <w:rPr>
+          <w:lang w:val="ru-RU"/>
+        </w:rPr>
+        <w:t>спаданням</w:t>
+      </w:r>
+      <w:proofErr w:type="spellEnd"/>
+      <w:r>
+        <w:rPr>
+          <w:lang w:val="ru-RU"/>
+        </w:rPr>
+        <w:t>.</w:t>
       </w:r>
     </w:p>
     <w:p>
@@ -176,7 +496,104 @@
           <w:lang w:val="ru-RU"/>
         </w:rPr>
         <w:tab/>
-        <w:t xml:space="preserve">Відсортувати одержані масиви за зростанням, отримавши такі змінні: </w:t>
+      </w:r>
+      <w:proofErr w:type="spellStart"/>
+      <w:r>
+        <w:rPr>
+          <w:lang w:val="ru-RU"/>
+        </w:rPr>
+        <w:t>Відсортувати</w:t>
+      </w:r>
+      <w:proofErr w:type="spellEnd"/>
+      <w:r>
+        <w:rPr>
+          <w:lang w:val="ru-RU"/>
+        </w:rPr>
+        <w:t xml:space="preserve"> </w:t>
+      </w:r>
+      <w:proofErr w:type="spellStart"/>
+      <w:r>
+        <w:rPr>
+          <w:lang w:val="ru-RU"/>
+        </w:rPr>
+        <w:t>одержані</w:t>
+      </w:r>
+      <w:proofErr w:type="spellEnd"/>
+      <w:r>
+        <w:rPr>
+          <w:lang w:val="ru-RU"/>
+        </w:rPr>
+        <w:t xml:space="preserve"> </w:t>
+      </w:r>
+      <w:proofErr w:type="spellStart"/>
+      <w:r>
+        <w:rPr>
+          <w:lang w:val="ru-RU"/>
+        </w:rPr>
+        <w:t>масиви</w:t>
+      </w:r>
+      <w:proofErr w:type="spellEnd"/>
+      <w:r>
+        <w:rPr>
+          <w:lang w:val="ru-RU"/>
+        </w:rPr>
+        <w:t xml:space="preserve"> за </w:t>
+      </w:r>
+      <w:proofErr w:type="spellStart"/>
+      <w:r>
+        <w:rPr>
+          <w:lang w:val="ru-RU"/>
+        </w:rPr>
+        <w:t>зростанням</w:t>
+      </w:r>
+      <w:proofErr w:type="spellEnd"/>
+      <w:r>
+        <w:rPr>
+          <w:lang w:val="ru-RU"/>
+        </w:rPr>
+        <w:t xml:space="preserve">, </w:t>
+      </w:r>
+      <w:proofErr w:type="spellStart"/>
+      <w:r>
+        <w:rPr>
+          <w:lang w:val="ru-RU"/>
+        </w:rPr>
+        <w:t>отримавши</w:t>
+      </w:r>
+      <w:proofErr w:type="spellEnd"/>
+      <w:r>
+        <w:rPr>
+          <w:lang w:val="ru-RU"/>
+        </w:rPr>
+        <w:t xml:space="preserve"> </w:t>
+      </w:r>
+      <w:proofErr w:type="spellStart"/>
+      <w:r>
+        <w:rPr>
+          <w:lang w:val="ru-RU"/>
+        </w:rPr>
+        <w:t>такі</w:t>
+      </w:r>
+      <w:proofErr w:type="spellEnd"/>
+      <w:r>
+        <w:rPr>
+          <w:lang w:val="ru-RU"/>
+        </w:rPr>
+        <w:t xml:space="preserve"> </w:t>
+      </w:r>
+      <w:proofErr w:type="spellStart"/>
+      <w:r>
+        <w:rPr>
+          <w:lang w:val="ru-RU"/>
+        </w:rPr>
+        <w:t>змінні</w:t>
+      </w:r>
+      <w:proofErr w:type="spellEnd"/>
+      <w:r>
+        <w:rPr>
+          <w:lang w:val="ru-RU"/>
+        </w:rPr>
+        <w:t xml:space="preserve">: </w:t>
       </w:r>
     </w:p>
     <w:p>
@@ -200,14 +617,35 @@
           <w:lang w:val="ru-RU"/>
         </w:rPr>
         <w:tab/>
-        <w:t xml:space="preserve">кількість </w:t>
-      </w:r>
+      </w:r>
+      <w:proofErr w:type="spellStart"/>
+      <w:r>
+        <w:rPr>
+          <w:lang w:val="ru-RU"/>
+        </w:rPr>
+        <w:t>кількість</w:t>
+      </w:r>
+      <w:proofErr w:type="spellEnd"/>
+      <w:r>
+        <w:rPr>
+          <w:lang w:val="ru-RU"/>
+        </w:rPr>
+        <w:t xml:space="preserve"> </w:t>
+      </w:r>
+      <w:proofErr w:type="spellStart"/>
       <w:proofErr w:type="gramStart"/>
       <w:r>
         <w:rPr>
           <w:lang w:val="ru-RU"/>
         </w:rPr>
-        <w:t>порівнянь;</w:t>
+        <w:t>порівнянь</w:t>
+      </w:r>
+      <w:proofErr w:type="spellEnd"/>
+      <w:r>
+        <w:rPr>
+          <w:lang w:val="ru-RU"/>
+        </w:rPr>
+        <w:t>;</w:t>
       </w:r>
       <w:proofErr w:type="gramEnd"/>
     </w:p>
@@ -232,7 +670,34 @@
           <w:lang w:val="ru-RU"/>
         </w:rPr>
         <w:tab/>
-        <w:t>кількість обмінів.</w:t>
+      </w:r>
+      <w:proofErr w:type="spellStart"/>
+      <w:r>
+        <w:rPr>
+          <w:lang w:val="ru-RU"/>
+        </w:rPr>
+        <w:t>кількість</w:t>
+      </w:r>
+      <w:proofErr w:type="spellEnd"/>
+      <w:r>
+        <w:rPr>
+          <w:lang w:val="ru-RU"/>
+        </w:rPr>
+        <w:t xml:space="preserve"> </w:t>
+      </w:r>
+      <w:proofErr w:type="spellStart"/>
+      <w:r>
+        <w:rPr>
+          <w:lang w:val="ru-RU"/>
+        </w:rPr>
+        <w:t>обмінів</w:t>
+      </w:r>
+      <w:proofErr w:type="spellEnd"/>
+      <w:r>
+        <w:rPr>
+          <w:lang w:val="ru-RU"/>
+        </w:rPr>
+        <w:t>.</w:t>
       </w:r>
     </w:p>
     <w:p>
@@ -252,8 +717,15 @@
           <w:lang w:val="ru-RU"/>
         </w:rPr>
         <w:tab/>
+      </w:r>
+      <w:proofErr w:type="spellStart"/>
+      <w:r>
+        <w:rPr>
+          <w:lang w:val="ru-RU"/>
+        </w:rPr>
         <w:t>Порахувати</w:t>
       </w:r>
+      <w:proofErr w:type="spellEnd"/>
       <w:r>
         <w:rPr>
           <w:lang w:val="ru-RU"/>
@@ -300,11 +772,19 @@
         </w:rPr>
         <w:tab/>
       </w:r>
-      <w:r>
-        <w:rPr>
-          <w:lang w:val="ru-RU"/>
-        </w:rPr>
-        <w:t>Трудомісткість алгоритму</w:t>
+      <w:proofErr w:type="spellStart"/>
+      <w:r>
+        <w:rPr>
+          <w:lang w:val="ru-RU"/>
+        </w:rPr>
+        <w:t>Трудомісткість</w:t>
+      </w:r>
+      <w:proofErr w:type="spellEnd"/>
+      <w:r>
+        <w:rPr>
+          <w:lang w:val="ru-RU"/>
+        </w:rPr>
+        <w:t xml:space="preserve"> алгоритму</w:t>
       </w:r>
     </w:p>
     <w:p>
@@ -334,11 +814,47 @@
         </w:rPr>
         <w:tab/>
       </w:r>
-      <w:r>
-        <w:rPr>
-          <w:lang w:val="ru-RU"/>
-        </w:rPr>
-        <w:t>Оцініть час работи алгоритмів.</w:t>
+      <w:proofErr w:type="spellStart"/>
+      <w:r>
+        <w:rPr>
+          <w:lang w:val="ru-RU"/>
+        </w:rPr>
+        <w:t>Оцініть</w:t>
+      </w:r>
+      <w:proofErr w:type="spellEnd"/>
+      <w:r>
+        <w:rPr>
+          <w:lang w:val="ru-RU"/>
+        </w:rPr>
+        <w:t xml:space="preserve"> час </w:t>
+      </w:r>
+      <w:proofErr w:type="spellStart"/>
+      <w:r>
+        <w:rPr>
+          <w:lang w:val="ru-RU"/>
+        </w:rPr>
+        <w:t>работи</w:t>
+      </w:r>
+      <w:proofErr w:type="spellEnd"/>
+      <w:r>
+        <w:rPr>
+          <w:lang w:val="ru-RU"/>
+        </w:rPr>
+        <w:t xml:space="preserve"> </w:t>
+      </w:r>
+      <w:proofErr w:type="spellStart"/>
+      <w:r>
+        <w:rPr>
+          <w:lang w:val="ru-RU"/>
+        </w:rPr>
+        <w:t>алгоритмів</w:t>
+      </w:r>
+      <w:proofErr w:type="spellEnd"/>
+      <w:r>
+        <w:rPr>
+          <w:lang w:val="ru-RU"/>
+        </w:rPr>
+        <w:t>.</w:t>
       </w:r>
     </w:p>
     <w:p>
@@ -358,7 +874,48 @@
           <w:lang w:val="ru-RU"/>
         </w:rPr>
         <w:tab/>
-        <w:t>Результати оформити в звіт:</w:t>
+      </w:r>
+      <w:proofErr w:type="spellStart"/>
+      <w:r>
+        <w:rPr>
+          <w:lang w:val="ru-RU"/>
+        </w:rPr>
+        <w:t>Результати</w:t>
+      </w:r>
+      <w:proofErr w:type="spellEnd"/>
+      <w:r>
+        <w:rPr>
+          <w:lang w:val="ru-RU"/>
+        </w:rPr>
+        <w:t xml:space="preserve"> </w:t>
+      </w:r>
+      <w:proofErr w:type="spellStart"/>
+      <w:r>
+        <w:rPr>
+          <w:lang w:val="ru-RU"/>
+        </w:rPr>
+        <w:t>оформити</w:t>
+      </w:r>
+      <w:proofErr w:type="spellEnd"/>
+      <w:r>
+        <w:rPr>
+          <w:lang w:val="ru-RU"/>
+        </w:rPr>
+        <w:t xml:space="preserve"> в </w:t>
+      </w:r>
+      <w:proofErr w:type="spellStart"/>
+      <w:r>
+        <w:rPr>
+          <w:lang w:val="ru-RU"/>
+        </w:rPr>
+        <w:t>звіт</w:t>
+      </w:r>
+      <w:proofErr w:type="spellEnd"/>
+      <w:r>
+        <w:rPr>
+          <w:lang w:val="ru-RU"/>
+        </w:rPr>
+        <w:t>:</w:t>
       </w:r>
     </w:p>
     <w:p>
@@ -379,7 +936,20 @@
           <w:lang w:val="ru-RU"/>
         </w:rPr>
         <w:tab/>
-        <w:t>Титульний лист.</w:t>
+      </w:r>
+      <w:proofErr w:type="spellStart"/>
+      <w:r>
+        <w:rPr>
+          <w:lang w:val="ru-RU"/>
+        </w:rPr>
+        <w:t>Титульний</w:t>
+      </w:r>
+      <w:proofErr w:type="spellEnd"/>
+      <w:r>
+        <w:rPr>
+          <w:lang w:val="ru-RU"/>
+        </w:rPr>
+        <w:t xml:space="preserve"> лист.</w:t>
       </w:r>
     </w:p>
     <w:p>
@@ -400,7 +970,34 @@
           <w:lang w:val="ru-RU"/>
         </w:rPr>
         <w:tab/>
-        <w:t>Варіант завдання.</w:t>
+      </w:r>
+      <w:proofErr w:type="spellStart"/>
+      <w:r>
+        <w:rPr>
+          <w:lang w:val="ru-RU"/>
+        </w:rPr>
+        <w:t>Варіант</w:t>
+      </w:r>
+      <w:proofErr w:type="spellEnd"/>
+      <w:r>
+        <w:rPr>
+          <w:lang w:val="ru-RU"/>
+        </w:rPr>
+        <w:t xml:space="preserve"> </w:t>
+      </w:r>
+      <w:proofErr w:type="spellStart"/>
+      <w:r>
+        <w:rPr>
+          <w:lang w:val="ru-RU"/>
+        </w:rPr>
+        <w:t>завдання</w:t>
+      </w:r>
+      <w:proofErr w:type="spellEnd"/>
+      <w:r>
+        <w:rPr>
+          <w:lang w:val="ru-RU"/>
+        </w:rPr>
+        <w:t>.</w:t>
       </w:r>
     </w:p>
     <w:p>
@@ -421,7 +1018,20 @@
           <w:lang w:val="ru-RU"/>
         </w:rPr>
         <w:tab/>
-        <w:t>Завдання.</w:t>
+      </w:r>
+      <w:proofErr w:type="spellStart"/>
+      <w:r>
+        <w:rPr>
+          <w:lang w:val="ru-RU"/>
+        </w:rPr>
+        <w:t>Завдання</w:t>
+      </w:r>
+      <w:proofErr w:type="spellEnd"/>
+      <w:r>
+        <w:rPr>
+          <w:lang w:val="ru-RU"/>
+        </w:rPr>
+        <w:t>.</w:t>
       </w:r>
     </w:p>
     <w:p>
@@ -442,7 +1052,34 @@
           <w:lang w:val="ru-RU"/>
         </w:rPr>
         <w:tab/>
-        <w:t>Лістинг програми.</w:t>
+      </w:r>
+      <w:proofErr w:type="spellStart"/>
+      <w:r>
+        <w:rPr>
+          <w:lang w:val="ru-RU"/>
+        </w:rPr>
+        <w:t>Лістинг</w:t>
+      </w:r>
+      <w:proofErr w:type="spellEnd"/>
+      <w:r>
+        <w:rPr>
+          <w:lang w:val="ru-RU"/>
+        </w:rPr>
+        <w:t xml:space="preserve"> </w:t>
+      </w:r>
+      <w:proofErr w:type="spellStart"/>
+      <w:r>
+        <w:rPr>
+          <w:lang w:val="ru-RU"/>
+        </w:rPr>
+        <w:t>програми</w:t>
+      </w:r>
+      <w:proofErr w:type="spellEnd"/>
+      <w:r>
+        <w:rPr>
+          <w:lang w:val="ru-RU"/>
+        </w:rPr>
+        <w:t>.</w:t>
       </w:r>
     </w:p>
     <w:p>
@@ -463,20 +1100,119 @@
           <w:lang w:val="ru-RU"/>
         </w:rPr>
         <w:tab/>
-        <w:t>Результати експериментів у вигляді таблиц</w:t>
-      </w:r>
-      <w:r>
-        <w:rPr>
-          <w:lang w:val="ru-RU"/>
-        </w:rPr>
-        <w:t>і «</w:t>
-      </w:r>
-      <w:r>
-        <w:rPr>
-          <w:lang w:val="ru-RU"/>
-        </w:rPr>
-        <w:t>Результати порівняння методів сортування</w:t>
-      </w:r>
+      </w:r>
+      <w:proofErr w:type="spellStart"/>
+      <w:r>
+        <w:rPr>
+          <w:lang w:val="ru-RU"/>
+        </w:rPr>
+        <w:t>Результати</w:t>
+      </w:r>
+      <w:proofErr w:type="spellEnd"/>
+      <w:r>
+        <w:rPr>
+          <w:lang w:val="ru-RU"/>
+        </w:rPr>
+        <w:t xml:space="preserve"> </w:t>
+      </w:r>
+      <w:proofErr w:type="spellStart"/>
+      <w:r>
+        <w:rPr>
+          <w:lang w:val="ru-RU"/>
+        </w:rPr>
+        <w:t>експериментів</w:t>
+      </w:r>
+      <w:proofErr w:type="spellEnd"/>
+      <w:r>
+        <w:rPr>
+          <w:lang w:val="ru-RU"/>
+        </w:rPr>
+        <w:t xml:space="preserve"> у </w:t>
+      </w:r>
+      <w:proofErr w:type="spellStart"/>
+      <w:r>
+        <w:rPr>
+          <w:lang w:val="ru-RU"/>
+        </w:rPr>
+        <w:t>вигляді</w:t>
+      </w:r>
+      <w:proofErr w:type="spellEnd"/>
+      <w:r>
+        <w:rPr>
+          <w:lang w:val="ru-RU"/>
+        </w:rPr>
+        <w:t xml:space="preserve"> </w:t>
+      </w:r>
+      <w:proofErr w:type="spellStart"/>
+      <w:r>
+        <w:rPr>
+          <w:lang w:val="ru-RU"/>
+        </w:rPr>
+        <w:t>таблиц</w:t>
+      </w:r>
+      <w:r>
+        <w:rPr>
+          <w:lang w:val="ru-RU"/>
+        </w:rPr>
+        <w:t>і</w:t>
+      </w:r>
+      <w:proofErr w:type="spellEnd"/>
+      <w:r>
+        <w:rPr>
+          <w:lang w:val="ru-RU"/>
+        </w:rPr>
+        <w:t xml:space="preserve"> «</w:t>
+      </w:r>
+      <w:proofErr w:type="spellStart"/>
+      <w:r>
+        <w:rPr>
+          <w:lang w:val="ru-RU"/>
+        </w:rPr>
+        <w:t>Результати</w:t>
+      </w:r>
+      <w:proofErr w:type="spellEnd"/>
+      <w:r>
+        <w:rPr>
+          <w:lang w:val="ru-RU"/>
+        </w:rPr>
+        <w:t xml:space="preserve"> </w:t>
+      </w:r>
+      <w:proofErr w:type="spellStart"/>
+      <w:r>
+        <w:rPr>
+          <w:lang w:val="ru-RU"/>
+        </w:rPr>
+        <w:t>порівняння</w:t>
+      </w:r>
+      <w:proofErr w:type="spellEnd"/>
+      <w:r>
+        <w:rPr>
+          <w:lang w:val="ru-RU"/>
+        </w:rPr>
+        <w:t xml:space="preserve"> </w:t>
+      </w:r>
+      <w:proofErr w:type="spellStart"/>
+      <w:r>
+        <w:rPr>
+          <w:lang w:val="ru-RU"/>
+        </w:rPr>
+        <w:t>методів</w:t>
+      </w:r>
+      <w:proofErr w:type="spellEnd"/>
+      <w:r>
+        <w:rPr>
+          <w:lang w:val="ru-RU"/>
+        </w:rPr>
+        <w:t xml:space="preserve"> </w:t>
+      </w:r>
+      <w:proofErr w:type="spellStart"/>
+      <w:r>
+        <w:rPr>
+          <w:lang w:val="ru-RU"/>
+        </w:rPr>
+        <w:t>сортування</w:t>
+      </w:r>
+      <w:proofErr w:type="spellEnd"/>
       <w:r>
         <w:rPr>
           <w:lang w:val="ru-RU"/>
@@ -523,7 +1259,20 @@
           <w:lang w:val="ru-RU"/>
         </w:rPr>
         <w:tab/>
-        <w:t>Висновки.</w:t>
+      </w:r>
+      <w:proofErr w:type="spellStart"/>
+      <w:r>
+        <w:rPr>
+          <w:lang w:val="ru-RU"/>
+        </w:rPr>
+        <w:t>Висновки</w:t>
+      </w:r>
+      <w:proofErr w:type="spellEnd"/>
+      <w:r>
+        <w:rPr>
+          <w:lang w:val="ru-RU"/>
+        </w:rPr>
+        <w:t>.</w:t>
       </w:r>
     </w:p>
     <w:p>
@@ -553,7 +1302,7 @@
     <w:tbl>
       <w:tblPr>
         <w:tblpPr w:leftFromText="180" w:rightFromText="180" w:vertAnchor="text" w:horzAnchor="margin" w:tblpXSpec="center" w:tblpY="508"/>
-        <w:tblW w:w="11000" w:type="dxa"/>
+        <w:tblW w:w="10201" w:type="dxa"/>
         <w:tblLook w:val="04A0" w:firstRow="1" w:lastRow="0" w:firstColumn="1" w:lastColumn="0" w:noHBand="0" w:noVBand="1"/>
       </w:tblPr>
       <w:tblGrid>
@@ -563,7 +1312,7 @@
         <w:gridCol w:w="1472"/>
         <w:gridCol w:w="1521"/>
         <w:gridCol w:w="1559"/>
-        <w:gridCol w:w="2500"/>
+        <w:gridCol w:w="2495"/>
       </w:tblGrid>
       <w:tr>
         <w:trPr>
@@ -607,7 +1356,7 @@
         </w:tc>
         <w:tc>
           <w:tcPr>
-            <w:tcW w:w="9944" w:type="dxa"/>
+            <w:tcW w:w="9145" w:type="dxa"/>
             <w:gridSpan w:val="6"/>
             <w:tcBorders>
               <w:top w:val="single" w:sz="4" w:space="0" w:color="auto"/>
@@ -705,6 +1454,7 @@
                 <w:lang w:val="ru-RU" w:eastAsia="uk-UA"/>
               </w:rPr>
             </w:pPr>
+            <w:proofErr w:type="spellStart"/>
             <w:r>
               <w:rPr>
                 <w:color w:val="000000"/>
@@ -712,13 +1462,34 @@
                 <w:szCs w:val="24"/>
                 <w:lang w:val="ru-RU" w:eastAsia="uk-UA"/>
               </w:rPr>
-              <w:t>Кількість порівнянь</w:t>
-            </w:r>
-          </w:p>
-        </w:tc>
-        <w:tc>
-          <w:tcPr>
-            <w:tcW w:w="5580" w:type="dxa"/>
+              <w:t>Кількість</w:t>
+            </w:r>
+            <w:proofErr w:type="spellEnd"/>
+            <w:r>
+              <w:rPr>
+                <w:color w:val="000000"/>
+                <w:sz w:val="24"/>
+                <w:szCs w:val="24"/>
+                <w:lang w:val="ru-RU" w:eastAsia="uk-UA"/>
+              </w:rPr>
+              <w:t xml:space="preserve"> </w:t>
+            </w:r>
+            <w:proofErr w:type="spellStart"/>
+            <w:r>
+              <w:rPr>
+                <w:color w:val="000000"/>
+                <w:sz w:val="24"/>
+                <w:szCs w:val="24"/>
+                <w:lang w:val="ru-RU" w:eastAsia="uk-UA"/>
+              </w:rPr>
+              <w:t>порівнянь</w:t>
+            </w:r>
+            <w:proofErr w:type="spellEnd"/>
+          </w:p>
+        </w:tc>
+        <w:tc>
+          <w:tcPr>
+            <w:tcW w:w="4781" w:type="dxa"/>
             <w:gridSpan w:val="3"/>
             <w:tcBorders>
               <w:top w:val="single" w:sz="4" w:space="0" w:color="auto"/>
@@ -741,6 +1512,7 @@
                 <w:lang w:val="ru-RU" w:eastAsia="uk-UA"/>
               </w:rPr>
             </w:pPr>
+            <w:proofErr w:type="spellStart"/>
             <w:r>
               <w:rPr>
                 <w:color w:val="000000"/>
@@ -748,8 +1520,29 @@
                 <w:szCs w:val="24"/>
                 <w:lang w:val="ru-RU" w:eastAsia="uk-UA"/>
               </w:rPr>
-              <w:t>Кількість копіювань</w:t>
-            </w:r>
+              <w:t>Кількість</w:t>
+            </w:r>
+            <w:proofErr w:type="spellEnd"/>
+            <w:r>
+              <w:rPr>
+                <w:color w:val="000000"/>
+                <w:sz w:val="24"/>
+                <w:szCs w:val="24"/>
+                <w:lang w:val="ru-RU" w:eastAsia="uk-UA"/>
+              </w:rPr>
+              <w:t xml:space="preserve"> </w:t>
+            </w:r>
+            <w:proofErr w:type="spellStart"/>
+            <w:r>
+              <w:rPr>
+                <w:color w:val="000000"/>
+                <w:sz w:val="24"/>
+                <w:szCs w:val="24"/>
+                <w:lang w:val="ru-RU" w:eastAsia="uk-UA"/>
+              </w:rPr>
+              <w:t>копіювань</w:t>
+            </w:r>
+            <w:proofErr w:type="spellEnd"/>
           </w:p>
         </w:tc>
       </w:tr>
@@ -805,6 +1598,7 @@
                 <w:lang w:val="ru-RU" w:eastAsia="uk-UA"/>
               </w:rPr>
             </w:pPr>
+            <w:proofErr w:type="spellStart"/>
             <w:r>
               <w:rPr>
                 <w:color w:val="000000"/>
@@ -812,7 +1606,17 @@
                 <w:szCs w:val="24"/>
                 <w:lang w:val="ru-RU" w:eastAsia="uk-UA"/>
               </w:rPr>
-              <w:t>Теор.</w:t>
+              <w:t>Теор</w:t>
+            </w:r>
+            <w:proofErr w:type="spellEnd"/>
+            <w:r>
+              <w:rPr>
+                <w:color w:val="000000"/>
+                <w:sz w:val="24"/>
+                <w:szCs w:val="24"/>
+                <w:lang w:val="ru-RU" w:eastAsia="uk-UA"/>
+              </w:rPr>
+              <w:t>.</w:t>
             </w:r>
           </w:p>
         </w:tc>
@@ -839,6 +1643,7 @@
                 <w:lang w:val="ru-RU" w:eastAsia="uk-UA"/>
               </w:rPr>
             </w:pPr>
+            <w:proofErr w:type="spellStart"/>
             <w:r>
               <w:rPr>
                 <w:color w:val="000000"/>
@@ -846,7 +1651,17 @@
                 <w:szCs w:val="24"/>
                 <w:lang w:val="ru-RU" w:eastAsia="uk-UA"/>
               </w:rPr>
-              <w:t>Експерим.</w:t>
+              <w:t>Експерим</w:t>
+            </w:r>
+            <w:proofErr w:type="spellEnd"/>
+            <w:r>
+              <w:rPr>
+                <w:color w:val="000000"/>
+                <w:sz w:val="24"/>
+                <w:szCs w:val="24"/>
+                <w:lang w:val="ru-RU" w:eastAsia="uk-UA"/>
+              </w:rPr>
+              <w:t>.</w:t>
             </w:r>
           </w:p>
         </w:tc>
@@ -873,6 +1688,7 @@
                 <w:lang w:val="ru-RU" w:eastAsia="uk-UA"/>
               </w:rPr>
             </w:pPr>
+            <w:proofErr w:type="spellStart"/>
             <w:r>
               <w:rPr>
                 <w:color w:val="000000"/>
@@ -882,6 +1698,7 @@
               </w:rPr>
               <w:t>Відношення</w:t>
             </w:r>
+            <w:proofErr w:type="spellEnd"/>
           </w:p>
         </w:tc>
         <w:tc>
@@ -907,6 +1724,7 @@
                 <w:lang w:val="ru-RU" w:eastAsia="uk-UA"/>
               </w:rPr>
             </w:pPr>
+            <w:proofErr w:type="spellStart"/>
             <w:r>
               <w:rPr>
                 <w:color w:val="000000"/>
@@ -914,7 +1732,17 @@
                 <w:szCs w:val="24"/>
                 <w:lang w:val="ru-RU" w:eastAsia="uk-UA"/>
               </w:rPr>
-              <w:t>Теор.</w:t>
+              <w:t>Теор</w:t>
+            </w:r>
+            <w:proofErr w:type="spellEnd"/>
+            <w:r>
+              <w:rPr>
+                <w:color w:val="000000"/>
+                <w:sz w:val="24"/>
+                <w:szCs w:val="24"/>
+                <w:lang w:val="ru-RU" w:eastAsia="uk-UA"/>
+              </w:rPr>
+              <w:t>.</w:t>
             </w:r>
           </w:p>
         </w:tc>
@@ -941,20 +1769,31 @@
                 <w:lang w:eastAsia="uk-UA"/>
               </w:rPr>
             </w:pPr>
-            <w:r>
-              <w:rPr>
-                <w:color w:val="000000"/>
-                <w:sz w:val="24"/>
-                <w:szCs w:val="24"/>
-                <w:lang w:eastAsia="uk-UA"/>
-              </w:rPr>
-              <w:t>Експерим.</w:t>
-            </w:r>
-          </w:p>
-        </w:tc>
-        <w:tc>
-          <w:tcPr>
-            <w:tcW w:w="2500" w:type="dxa"/>
+            <w:proofErr w:type="spellStart"/>
+            <w:r>
+              <w:rPr>
+                <w:color w:val="000000"/>
+                <w:sz w:val="24"/>
+                <w:szCs w:val="24"/>
+                <w:lang w:eastAsia="uk-UA"/>
+              </w:rPr>
+              <w:t>Експерим</w:t>
+            </w:r>
+            <w:proofErr w:type="spellEnd"/>
+            <w:r>
+              <w:rPr>
+                <w:color w:val="000000"/>
+                <w:sz w:val="24"/>
+                <w:szCs w:val="24"/>
+                <w:lang w:eastAsia="uk-UA"/>
+              </w:rPr>
+              <w:t>.</w:t>
+            </w:r>
+          </w:p>
+        </w:tc>
+        <w:tc>
+          <w:tcPr>
+            <w:tcW w:w="1701" w:type="dxa"/>
             <w:tcBorders>
               <w:top w:val="nil"/>
               <w:left w:val="nil"/>
@@ -976,6 +1815,7 @@
                 <w:lang w:eastAsia="uk-UA"/>
               </w:rPr>
             </w:pPr>
+            <w:proofErr w:type="spellStart"/>
             <w:r>
               <w:rPr>
                 <w:color w:val="000000"/>
@@ -985,6 +1825,7 @@
               </w:rPr>
               <w:t>Відношення</w:t>
             </w:r>
+            <w:proofErr w:type="spellEnd"/>
           </w:p>
         </w:tc>
       </w:tr>
@@ -1029,7 +1870,7 @@
         </w:tc>
         <w:tc>
           <w:tcPr>
-            <w:tcW w:w="9944" w:type="dxa"/>
+            <w:tcW w:w="9145" w:type="dxa"/>
             <w:gridSpan w:val="6"/>
             <w:tcBorders>
               <w:top w:val="single" w:sz="4" w:space="0" w:color="auto"/>
@@ -1052,15 +1893,37 @@
                 <w:lang w:eastAsia="uk-UA"/>
               </w:rPr>
             </w:pPr>
-            <w:r>
-              <w:rPr>
-                <w:color w:val="000000"/>
-                <w:sz w:val="24"/>
-                <w:szCs w:val="24"/>
-                <w:lang w:eastAsia="uk-UA"/>
-              </w:rPr>
-              <w:t>Найкращий випадок</w:t>
-            </w:r>
+            <w:proofErr w:type="spellStart"/>
+            <w:r>
+              <w:rPr>
+                <w:color w:val="000000"/>
+                <w:sz w:val="24"/>
+                <w:szCs w:val="24"/>
+                <w:lang w:eastAsia="uk-UA"/>
+              </w:rPr>
+              <w:t>Найкращий</w:t>
+            </w:r>
+            <w:proofErr w:type="spellEnd"/>
+            <w:r>
+              <w:rPr>
+                <w:color w:val="000000"/>
+                <w:sz w:val="24"/>
+                <w:szCs w:val="24"/>
+                <w:lang w:eastAsia="uk-UA"/>
+              </w:rPr>
+              <w:t xml:space="preserve"> </w:t>
+            </w:r>
+            <w:proofErr w:type="spellStart"/>
+            <w:r>
+              <w:rPr>
+                <w:color w:val="000000"/>
+                <w:sz w:val="24"/>
+                <w:szCs w:val="24"/>
+                <w:lang w:eastAsia="uk-UA"/>
+              </w:rPr>
+              <w:t>випадок</w:t>
+            </w:r>
+            <w:proofErr w:type="spellEnd"/>
           </w:p>
         </w:tc>
       </w:tr>
@@ -1311,7 +2174,7 @@
         </w:tc>
         <w:tc>
           <w:tcPr>
-            <w:tcW w:w="2500" w:type="dxa"/>
+            <w:tcW w:w="1701" w:type="dxa"/>
             <w:tcBorders>
               <w:top w:val="nil"/>
               <w:left w:val="nil"/>
@@ -1582,7 +2445,7 @@
         </w:tc>
         <w:tc>
           <w:tcPr>
-            <w:tcW w:w="2500" w:type="dxa"/>
+            <w:tcW w:w="1701" w:type="dxa"/>
             <w:tcBorders>
               <w:top w:val="nil"/>
               <w:left w:val="nil"/>
@@ -1844,7 +2707,7 @@
         </w:tc>
         <w:tc>
           <w:tcPr>
-            <w:tcW w:w="2500" w:type="dxa"/>
+            <w:tcW w:w="1701" w:type="dxa"/>
             <w:tcBorders>
               <w:top w:val="nil"/>
               <w:left w:val="nil"/>
@@ -1918,7 +2781,7 @@
         </w:tc>
         <w:tc>
           <w:tcPr>
-            <w:tcW w:w="9944" w:type="dxa"/>
+            <w:tcW w:w="9145" w:type="dxa"/>
             <w:gridSpan w:val="6"/>
             <w:tcBorders>
               <w:top w:val="single" w:sz="4" w:space="0" w:color="auto"/>
@@ -1941,15 +2804,37 @@
                 <w:lang w:eastAsia="uk-UA"/>
               </w:rPr>
             </w:pPr>
-            <w:r>
-              <w:rPr>
-                <w:color w:val="000000"/>
-                <w:sz w:val="24"/>
-                <w:szCs w:val="24"/>
-                <w:lang w:eastAsia="uk-UA"/>
-              </w:rPr>
-              <w:t>Середній випадок</w:t>
-            </w:r>
+            <w:proofErr w:type="spellStart"/>
+            <w:r>
+              <w:rPr>
+                <w:color w:val="000000"/>
+                <w:sz w:val="24"/>
+                <w:szCs w:val="24"/>
+                <w:lang w:eastAsia="uk-UA"/>
+              </w:rPr>
+              <w:t>Середній</w:t>
+            </w:r>
+            <w:proofErr w:type="spellEnd"/>
+            <w:r>
+              <w:rPr>
+                <w:color w:val="000000"/>
+                <w:sz w:val="24"/>
+                <w:szCs w:val="24"/>
+                <w:lang w:eastAsia="uk-UA"/>
+              </w:rPr>
+              <w:t xml:space="preserve"> </w:t>
+            </w:r>
+            <w:proofErr w:type="spellStart"/>
+            <w:r>
+              <w:rPr>
+                <w:color w:val="000000"/>
+                <w:sz w:val="24"/>
+                <w:szCs w:val="24"/>
+                <w:lang w:eastAsia="uk-UA"/>
+              </w:rPr>
+              <w:t>випадок</w:t>
+            </w:r>
+            <w:proofErr w:type="spellEnd"/>
           </w:p>
         </w:tc>
       </w:tr>
@@ -2164,7 +3049,7 @@
         </w:tc>
         <w:tc>
           <w:tcPr>
-            <w:tcW w:w="2500" w:type="dxa"/>
+            <w:tcW w:w="1701" w:type="dxa"/>
             <w:tcBorders>
               <w:top w:val="nil"/>
               <w:left w:val="nil"/>
@@ -2417,7 +3302,7 @@
         </w:tc>
         <w:tc>
           <w:tcPr>
-            <w:tcW w:w="2500" w:type="dxa"/>
+            <w:tcW w:w="1701" w:type="dxa"/>
             <w:tcBorders>
               <w:top w:val="nil"/>
               <w:left w:val="nil"/>
@@ -2661,7 +3546,7 @@
         </w:tc>
         <w:tc>
           <w:tcPr>
-            <w:tcW w:w="2500" w:type="dxa"/>
+            <w:tcW w:w="1701" w:type="dxa"/>
             <w:tcBorders>
               <w:top w:val="nil"/>
               <w:left w:val="nil"/>
@@ -2735,7 +3620,7 @@
         </w:tc>
         <w:tc>
           <w:tcPr>
-            <w:tcW w:w="9944" w:type="dxa"/>
+            <w:tcW w:w="9145" w:type="dxa"/>
             <w:gridSpan w:val="6"/>
             <w:tcBorders>
               <w:top w:val="single" w:sz="4" w:space="0" w:color="auto"/>
@@ -2758,15 +3643,37 @@
                 <w:lang w:eastAsia="uk-UA"/>
               </w:rPr>
             </w:pPr>
-            <w:r>
-              <w:rPr>
-                <w:color w:val="000000"/>
-                <w:sz w:val="24"/>
-                <w:szCs w:val="24"/>
-                <w:lang w:eastAsia="uk-UA"/>
-              </w:rPr>
-              <w:t>Найгірший випадок</w:t>
-            </w:r>
+            <w:proofErr w:type="spellStart"/>
+            <w:r>
+              <w:rPr>
+                <w:color w:val="000000"/>
+                <w:sz w:val="24"/>
+                <w:szCs w:val="24"/>
+                <w:lang w:eastAsia="uk-UA"/>
+              </w:rPr>
+              <w:t>Найгірший</w:t>
+            </w:r>
+            <w:proofErr w:type="spellEnd"/>
+            <w:r>
+              <w:rPr>
+                <w:color w:val="000000"/>
+                <w:sz w:val="24"/>
+                <w:szCs w:val="24"/>
+                <w:lang w:eastAsia="uk-UA"/>
+              </w:rPr>
+              <w:t xml:space="preserve"> </w:t>
+            </w:r>
+            <w:proofErr w:type="spellStart"/>
+            <w:r>
+              <w:rPr>
+                <w:color w:val="000000"/>
+                <w:sz w:val="24"/>
+                <w:szCs w:val="24"/>
+                <w:lang w:eastAsia="uk-UA"/>
+              </w:rPr>
+              <w:t>випадок</w:t>
+            </w:r>
+            <w:proofErr w:type="spellEnd"/>
           </w:p>
         </w:tc>
       </w:tr>
@@ -2978,7 +3885,7 @@
         </w:tc>
         <w:tc>
           <w:tcPr>
-            <w:tcW w:w="2500" w:type="dxa"/>
+            <w:tcW w:w="1701" w:type="dxa"/>
             <w:tcBorders>
               <w:top w:val="nil"/>
               <w:left w:val="nil"/>
@@ -3237,7 +4144,7 @@
         </w:tc>
         <w:tc>
           <w:tcPr>
-            <w:tcW w:w="2500" w:type="dxa"/>
+            <w:tcW w:w="1701" w:type="dxa"/>
             <w:tcBorders>
               <w:top w:val="nil"/>
               <w:left w:val="nil"/>
@@ -3507,7 +4414,7 @@
         </w:tc>
         <w:tc>
           <w:tcPr>
-            <w:tcW w:w="2500" w:type="dxa"/>
+            <w:tcW w:w="1701" w:type="dxa"/>
             <w:tcBorders>
               <w:top w:val="nil"/>
               <w:left w:val="nil"/>
@@ -3548,12 +4455,56 @@
           <w:lang w:val="ru-RU"/>
         </w:rPr>
       </w:pPr>
-      <w:r>
-        <w:rPr>
-          <w:lang w:val="ru-RU"/>
-        </w:rPr>
-        <w:t>Результати порівняння методів сортування</w:t>
-      </w:r>
+      <w:proofErr w:type="spellStart"/>
+      <w:r>
+        <w:rPr>
+          <w:lang w:val="ru-RU"/>
+        </w:rPr>
+        <w:t>Результати</w:t>
+      </w:r>
+      <w:proofErr w:type="spellEnd"/>
+      <w:r>
+        <w:rPr>
+          <w:lang w:val="ru-RU"/>
+        </w:rPr>
+        <w:t xml:space="preserve"> </w:t>
+      </w:r>
+      <w:proofErr w:type="spellStart"/>
+      <w:r>
+        <w:rPr>
+          <w:lang w:val="ru-RU"/>
+        </w:rPr>
+        <w:t>порівняння</w:t>
+      </w:r>
+      <w:proofErr w:type="spellEnd"/>
+      <w:r>
+        <w:rPr>
+          <w:lang w:val="ru-RU"/>
+        </w:rPr>
+        <w:t xml:space="preserve"> </w:t>
+      </w:r>
+      <w:proofErr w:type="spellStart"/>
+      <w:r>
+        <w:rPr>
+          <w:lang w:val="ru-RU"/>
+        </w:rPr>
+        <w:t>методів</w:t>
+      </w:r>
+      <w:proofErr w:type="spellEnd"/>
+      <w:r>
+        <w:rPr>
+          <w:lang w:val="ru-RU"/>
+        </w:rPr>
+        <w:t xml:space="preserve"> </w:t>
+      </w:r>
+      <w:proofErr w:type="spellStart"/>
+      <w:r>
+        <w:rPr>
+          <w:lang w:val="ru-RU"/>
+        </w:rPr>
+        <w:t>сортування</w:t>
+      </w:r>
+      <w:proofErr w:type="spellEnd"/>
     </w:p>
     <w:p>
       <w:pPr>
@@ -3647,8 +4598,18 @@
                 <w:szCs w:val="28"/>
                 <w:lang w:val="uk-UA" w:eastAsia="uk-UA"/>
               </w:rPr>
-              <w:t>Метод Шелла</w:t>
-            </w:r>
+              <w:t xml:space="preserve">Метод </w:t>
+            </w:r>
+            <w:proofErr w:type="spellStart"/>
+            <w:r>
+              <w:rPr>
+                <w:color w:val="000000"/>
+                <w:szCs w:val="28"/>
+                <w:lang w:val="uk-UA" w:eastAsia="uk-UA"/>
+              </w:rPr>
+              <w:t>Шелла</w:t>
+            </w:r>
+            <w:proofErr w:type="spellEnd"/>
           </w:p>
         </w:tc>
       </w:tr>
@@ -3704,14 +4665,34 @@
                 <w:lang w:val="ru-RU" w:eastAsia="uk-UA"/>
               </w:rPr>
             </w:pPr>
+            <w:proofErr w:type="spellStart"/>
             <w:r>
               <w:rPr>
                 <w:color w:val="000000"/>
                 <w:szCs w:val="28"/>
                 <w:lang w:val="ru-RU" w:eastAsia="uk-UA"/>
               </w:rPr>
-              <w:t>Кількість порівнянь</w:t>
-            </w:r>
+              <w:t>Кількість</w:t>
+            </w:r>
+            <w:proofErr w:type="spellEnd"/>
+            <w:r>
+              <w:rPr>
+                <w:color w:val="000000"/>
+                <w:szCs w:val="28"/>
+                <w:lang w:val="ru-RU" w:eastAsia="uk-UA"/>
+              </w:rPr>
+              <w:t xml:space="preserve"> </w:t>
+            </w:r>
+            <w:proofErr w:type="spellStart"/>
+            <w:r>
+              <w:rPr>
+                <w:color w:val="000000"/>
+                <w:szCs w:val="28"/>
+                <w:lang w:val="ru-RU" w:eastAsia="uk-UA"/>
+              </w:rPr>
+              <w:t>порівнянь</w:t>
+            </w:r>
+            <w:proofErr w:type="spellEnd"/>
           </w:p>
         </w:tc>
         <w:tc>
@@ -3738,14 +4719,34 @@
                 <w:lang w:val="ru-RU" w:eastAsia="uk-UA"/>
               </w:rPr>
             </w:pPr>
+            <w:proofErr w:type="spellStart"/>
             <w:r>
               <w:rPr>
                 <w:color w:val="000000"/>
                 <w:szCs w:val="28"/>
                 <w:lang w:val="ru-RU" w:eastAsia="uk-UA"/>
               </w:rPr>
-              <w:t>Кількість копіювань</w:t>
-            </w:r>
+              <w:t>Кількість</w:t>
+            </w:r>
+            <w:proofErr w:type="spellEnd"/>
+            <w:r>
+              <w:rPr>
+                <w:color w:val="000000"/>
+                <w:szCs w:val="28"/>
+                <w:lang w:val="ru-RU" w:eastAsia="uk-UA"/>
+              </w:rPr>
+              <w:t xml:space="preserve"> </w:t>
+            </w:r>
+            <w:proofErr w:type="spellStart"/>
+            <w:r>
+              <w:rPr>
+                <w:color w:val="000000"/>
+                <w:szCs w:val="28"/>
+                <w:lang w:val="ru-RU" w:eastAsia="uk-UA"/>
+              </w:rPr>
+              <w:t>копіювань</w:t>
+            </w:r>
+            <w:proofErr w:type="spellEnd"/>
           </w:p>
         </w:tc>
       </w:tr>
@@ -3799,13 +4800,23 @@
                 <w:lang w:val="ru-RU" w:eastAsia="uk-UA"/>
               </w:rPr>
             </w:pPr>
+            <w:proofErr w:type="spellStart"/>
             <w:r>
               <w:rPr>
                 <w:color w:val="000000"/>
                 <w:szCs w:val="28"/>
                 <w:lang w:val="ru-RU" w:eastAsia="uk-UA"/>
               </w:rPr>
-              <w:t>Теор.</w:t>
+              <w:t>Теор</w:t>
+            </w:r>
+            <w:proofErr w:type="spellEnd"/>
+            <w:r>
+              <w:rPr>
+                <w:color w:val="000000"/>
+                <w:szCs w:val="28"/>
+                <w:lang w:val="ru-RU" w:eastAsia="uk-UA"/>
+              </w:rPr>
+              <w:t>.</w:t>
             </w:r>
           </w:p>
         </w:tc>
@@ -3831,13 +4842,23 @@
                 <w:lang w:val="ru-RU" w:eastAsia="uk-UA"/>
               </w:rPr>
             </w:pPr>
+            <w:proofErr w:type="spellStart"/>
             <w:r>
               <w:rPr>
                 <w:color w:val="000000"/>
                 <w:szCs w:val="28"/>
                 <w:lang w:val="ru-RU" w:eastAsia="uk-UA"/>
               </w:rPr>
-              <w:t>Експерим.</w:t>
+              <w:t>Експерим</w:t>
+            </w:r>
+            <w:proofErr w:type="spellEnd"/>
+            <w:r>
+              <w:rPr>
+                <w:color w:val="000000"/>
+                <w:szCs w:val="28"/>
+                <w:lang w:val="ru-RU" w:eastAsia="uk-UA"/>
+              </w:rPr>
+              <w:t>.</w:t>
             </w:r>
           </w:p>
         </w:tc>
@@ -3863,6 +4884,7 @@
                 <w:lang w:val="ru-RU" w:eastAsia="uk-UA"/>
               </w:rPr>
             </w:pPr>
+            <w:proofErr w:type="spellStart"/>
             <w:r>
               <w:rPr>
                 <w:color w:val="000000"/>
@@ -3871,6 +4893,7 @@
               </w:rPr>
               <w:t>Відношення</w:t>
             </w:r>
+            <w:proofErr w:type="spellEnd"/>
           </w:p>
         </w:tc>
         <w:tc>
@@ -3895,13 +4918,23 @@
                 <w:lang w:val="ru-RU" w:eastAsia="uk-UA"/>
               </w:rPr>
             </w:pPr>
+            <w:proofErr w:type="spellStart"/>
             <w:r>
               <w:rPr>
                 <w:color w:val="000000"/>
                 <w:szCs w:val="28"/>
                 <w:lang w:val="ru-RU" w:eastAsia="uk-UA"/>
               </w:rPr>
-              <w:t>Теор.</w:t>
+              <w:t>Теор</w:t>
+            </w:r>
+            <w:proofErr w:type="spellEnd"/>
+            <w:r>
+              <w:rPr>
+                <w:color w:val="000000"/>
+                <w:szCs w:val="28"/>
+                <w:lang w:val="ru-RU" w:eastAsia="uk-UA"/>
+              </w:rPr>
+              <w:t>.</w:t>
             </w:r>
           </w:p>
         </w:tc>
@@ -3927,13 +4960,23 @@
                 <w:lang w:eastAsia="uk-UA"/>
               </w:rPr>
             </w:pPr>
-            <w:r>
-              <w:rPr>
-                <w:color w:val="000000"/>
-                <w:szCs w:val="28"/>
-                <w:lang w:eastAsia="uk-UA"/>
-              </w:rPr>
-              <w:t>Експерим.</w:t>
+            <w:proofErr w:type="spellStart"/>
+            <w:r>
+              <w:rPr>
+                <w:color w:val="000000"/>
+                <w:szCs w:val="28"/>
+                <w:lang w:eastAsia="uk-UA"/>
+              </w:rPr>
+              <w:t>Експерим</w:t>
+            </w:r>
+            <w:proofErr w:type="spellEnd"/>
+            <w:r>
+              <w:rPr>
+                <w:color w:val="000000"/>
+                <w:szCs w:val="28"/>
+                <w:lang w:eastAsia="uk-UA"/>
+              </w:rPr>
+              <w:t>.</w:t>
             </w:r>
           </w:p>
         </w:tc>
@@ -3959,6 +5002,7 @@
                 <w:lang w:eastAsia="uk-UA"/>
               </w:rPr>
             </w:pPr>
+            <w:proofErr w:type="spellStart"/>
             <w:r>
               <w:rPr>
                 <w:color w:val="000000"/>
@@ -3967,6 +5011,7 @@
               </w:rPr>
               <w:t>Відношення</w:t>
             </w:r>
+            <w:proofErr w:type="spellEnd"/>
           </w:p>
         </w:tc>
       </w:tr>
@@ -4031,14 +5076,34 @@
                 <w:lang w:eastAsia="uk-UA"/>
               </w:rPr>
             </w:pPr>
-            <w:r>
-              <w:rPr>
-                <w:color w:val="000000"/>
-                <w:szCs w:val="28"/>
-                <w:lang w:eastAsia="uk-UA"/>
-              </w:rPr>
-              <w:t>Найкращий випадок</w:t>
-            </w:r>
+            <w:proofErr w:type="spellStart"/>
+            <w:r>
+              <w:rPr>
+                <w:color w:val="000000"/>
+                <w:szCs w:val="28"/>
+                <w:lang w:eastAsia="uk-UA"/>
+              </w:rPr>
+              <w:t>Найкращий</w:t>
+            </w:r>
+            <w:proofErr w:type="spellEnd"/>
+            <w:r>
+              <w:rPr>
+                <w:color w:val="000000"/>
+                <w:szCs w:val="28"/>
+                <w:lang w:eastAsia="uk-UA"/>
+              </w:rPr>
+              <w:t xml:space="preserve"> </w:t>
+            </w:r>
+            <w:proofErr w:type="spellStart"/>
+            <w:r>
+              <w:rPr>
+                <w:color w:val="000000"/>
+                <w:szCs w:val="28"/>
+                <w:lang w:eastAsia="uk-UA"/>
+              </w:rPr>
+              <w:t>випадок</w:t>
+            </w:r>
+            <w:proofErr w:type="spellEnd"/>
           </w:p>
         </w:tc>
       </w:tr>
@@ -4787,14 +5852,34 @@
                 <w:lang w:eastAsia="uk-UA"/>
               </w:rPr>
             </w:pPr>
-            <w:r>
-              <w:rPr>
-                <w:color w:val="000000"/>
-                <w:szCs w:val="28"/>
-                <w:lang w:eastAsia="uk-UA"/>
-              </w:rPr>
-              <w:t>Середній випадок</w:t>
-            </w:r>
+            <w:proofErr w:type="spellStart"/>
+            <w:r>
+              <w:rPr>
+                <w:color w:val="000000"/>
+                <w:szCs w:val="28"/>
+                <w:lang w:eastAsia="uk-UA"/>
+              </w:rPr>
+              <w:t>Середній</w:t>
+            </w:r>
+            <w:proofErr w:type="spellEnd"/>
+            <w:r>
+              <w:rPr>
+                <w:color w:val="000000"/>
+                <w:szCs w:val="28"/>
+                <w:lang w:eastAsia="uk-UA"/>
+              </w:rPr>
+              <w:t xml:space="preserve"> </w:t>
+            </w:r>
+            <w:proofErr w:type="spellStart"/>
+            <w:r>
+              <w:rPr>
+                <w:color w:val="000000"/>
+                <w:szCs w:val="28"/>
+                <w:lang w:eastAsia="uk-UA"/>
+              </w:rPr>
+              <w:t>випадок</w:t>
+            </w:r>
+            <w:proofErr w:type="spellEnd"/>
           </w:p>
         </w:tc>
       </w:tr>
@@ -5546,14 +6631,34 @@
                 <w:lang w:eastAsia="uk-UA"/>
               </w:rPr>
             </w:pPr>
-            <w:r>
-              <w:rPr>
-                <w:color w:val="000000"/>
-                <w:szCs w:val="28"/>
-                <w:lang w:eastAsia="uk-UA"/>
-              </w:rPr>
-              <w:t>Найгірший випадок</w:t>
-            </w:r>
+            <w:proofErr w:type="spellStart"/>
+            <w:r>
+              <w:rPr>
+                <w:color w:val="000000"/>
+                <w:szCs w:val="28"/>
+                <w:lang w:eastAsia="uk-UA"/>
+              </w:rPr>
+              <w:t>Найгірший</w:t>
+            </w:r>
+            <w:proofErr w:type="spellEnd"/>
+            <w:r>
+              <w:rPr>
+                <w:color w:val="000000"/>
+                <w:szCs w:val="28"/>
+                <w:lang w:eastAsia="uk-UA"/>
+              </w:rPr>
+              <w:t xml:space="preserve"> </w:t>
+            </w:r>
+            <w:proofErr w:type="spellStart"/>
+            <w:r>
+              <w:rPr>
+                <w:color w:val="000000"/>
+                <w:szCs w:val="28"/>
+                <w:lang w:eastAsia="uk-UA"/>
+              </w:rPr>
+              <w:t>випадок</w:t>
+            </w:r>
+            <w:proofErr w:type="spellEnd"/>
           </w:p>
         </w:tc>
       </w:tr>
@@ -6269,9 +7374,19 @@
       <w:pPr>
         <w:jc w:val="center"/>
       </w:pPr>
-      <w:r>
-        <w:t>Варіанти завдань</w:t>
-      </w:r>
+      <w:proofErr w:type="spellStart"/>
+      <w:r>
+        <w:t>Варіанти</w:t>
+      </w:r>
+      <w:proofErr w:type="spellEnd"/>
+      <w:r>
+        <w:t xml:space="preserve"> </w:t>
+      </w:r>
+      <w:proofErr w:type="spellStart"/>
+      <w:r>
+        <w:t>завдань</w:t>
+      </w:r>
+      <w:proofErr w:type="spellEnd"/>
     </w:p>
     <w:p/>
     <w:tbl>
@@ -6656,6 +7771,7 @@
                 <w:lang w:val="uk-UA" w:eastAsia="uk-UA"/>
               </w:rPr>
             </w:pPr>
+            <w:proofErr w:type="spellStart"/>
             <w:r>
               <w:rPr>
                 <w:color w:val="000000"/>
@@ -6664,6 +7780,7 @@
               </w:rPr>
               <w:t>Шелла</w:t>
             </w:r>
+            <w:proofErr w:type="spellEnd"/>
           </w:p>
         </w:tc>
         <w:tc>
@@ -6809,6 +7926,7 @@
                 <w:lang w:val="uk-UA" w:eastAsia="uk-UA"/>
               </w:rPr>
             </w:pPr>
+            <w:proofErr w:type="spellStart"/>
             <w:r>
               <w:rPr>
                 <w:color w:val="000000"/>
@@ -6817,6 +7935,7 @@
               </w:rPr>
               <w:t>Шелла</w:t>
             </w:r>
+            <w:proofErr w:type="spellEnd"/>
           </w:p>
         </w:tc>
         <w:tc>
@@ -7606,6 +8725,7 @@
                 <w:lang w:val="uk-UA" w:eastAsia="uk-UA"/>
               </w:rPr>
             </w:pPr>
+            <w:proofErr w:type="spellStart"/>
             <w:r>
               <w:rPr>
                 <w:color w:val="000000"/>
@@ -7614,6 +8734,7 @@
               </w:rPr>
               <w:t>Шелла</w:t>
             </w:r>
+            <w:proofErr w:type="spellEnd"/>
           </w:p>
         </w:tc>
         <w:tc>
@@ -7782,6 +8903,7 @@
                 <w:lang w:val="uk-UA" w:eastAsia="uk-UA"/>
               </w:rPr>
             </w:pPr>
+            <w:proofErr w:type="spellStart"/>
             <w:r>
               <w:rPr>
                 <w:color w:val="000000"/>
@@ -7790,6 +8912,7 @@
               </w:rPr>
               <w:t>Шелла</w:t>
             </w:r>
+            <w:proofErr w:type="spellEnd"/>
           </w:p>
         </w:tc>
         <w:tc>
@@ -8238,6 +9361,7 @@
                 <w:lang w:val="uk-UA" w:eastAsia="uk-UA"/>
               </w:rPr>
             </w:pPr>
+            <w:proofErr w:type="spellStart"/>
             <w:r>
               <w:rPr>
                 <w:color w:val="000000"/>
@@ -8246,6 +9370,7 @@
               </w:rPr>
               <w:t>Шелла</w:t>
             </w:r>
+            <w:proofErr w:type="spellEnd"/>
           </w:p>
         </w:tc>
         <w:tc>
@@ -8413,6 +9538,7 @@
                 <w:lang w:val="uk-UA" w:eastAsia="uk-UA"/>
               </w:rPr>
             </w:pPr>
+            <w:proofErr w:type="spellStart"/>
             <w:r>
               <w:rPr>
                 <w:color w:val="000000"/>
@@ -8421,6 +9547,7 @@
               </w:rPr>
               <w:t>Шелла</w:t>
             </w:r>
+            <w:proofErr w:type="spellEnd"/>
           </w:p>
         </w:tc>
         <w:tc>
@@ -8994,8 +10121,18 @@
                 <w:szCs w:val="28"/>
                 <w:lang w:val="uk-UA" w:eastAsia="uk-UA"/>
               </w:rPr>
-              <w:t>обмін, шейкерний</w:t>
-            </w:r>
+              <w:t xml:space="preserve">обмін, </w:t>
+            </w:r>
+            <w:proofErr w:type="spellStart"/>
+            <w:r>
+              <w:rPr>
+                <w:color w:val="000000"/>
+                <w:szCs w:val="28"/>
+                <w:lang w:val="uk-UA" w:eastAsia="uk-UA"/>
+              </w:rPr>
+              <w:t>шейкерний</w:t>
+            </w:r>
+            <w:proofErr w:type="spellEnd"/>
           </w:p>
         </w:tc>
         <w:tc>
@@ -9606,8 +10743,18 @@
                 <w:szCs w:val="28"/>
                 <w:lang w:val="uk-UA" w:eastAsia="uk-UA"/>
               </w:rPr>
-              <w:t>обмін, шейкерний</w:t>
-            </w:r>
+              <w:t xml:space="preserve">обмін, </w:t>
+            </w:r>
+            <w:proofErr w:type="spellStart"/>
+            <w:r>
+              <w:rPr>
+                <w:color w:val="000000"/>
+                <w:szCs w:val="28"/>
+                <w:lang w:val="uk-UA" w:eastAsia="uk-UA"/>
+              </w:rPr>
+              <w:t>шейкерний</w:t>
+            </w:r>
+            <w:proofErr w:type="spellEnd"/>
           </w:p>
         </w:tc>
         <w:tc>
@@ -10359,14 +11506,34 @@
                 <w:lang w:eastAsia="uk-UA"/>
               </w:rPr>
             </w:pPr>
-            <w:r>
-              <w:rPr>
-                <w:color w:val="000000"/>
-                <w:szCs w:val="28"/>
-                <w:lang w:eastAsia="uk-UA"/>
-              </w:rPr>
-              <w:t>обмін, шейкерний</w:t>
-            </w:r>
+            <w:proofErr w:type="spellStart"/>
+            <w:r>
+              <w:rPr>
+                <w:color w:val="000000"/>
+                <w:szCs w:val="28"/>
+                <w:lang w:eastAsia="uk-UA"/>
+              </w:rPr>
+              <w:t>обмін</w:t>
+            </w:r>
+            <w:proofErr w:type="spellEnd"/>
+            <w:r>
+              <w:rPr>
+                <w:color w:val="000000"/>
+                <w:szCs w:val="28"/>
+                <w:lang w:eastAsia="uk-UA"/>
+              </w:rPr>
+              <w:t xml:space="preserve">, </w:t>
+            </w:r>
+            <w:proofErr w:type="spellStart"/>
+            <w:r>
+              <w:rPr>
+                <w:color w:val="000000"/>
+                <w:szCs w:val="28"/>
+                <w:lang w:eastAsia="uk-UA"/>
+              </w:rPr>
+              <w:t>шейкерний</w:t>
+            </w:r>
+            <w:proofErr w:type="spellEnd"/>
           </w:p>
         </w:tc>
         <w:tc>
@@ -10390,6 +11557,7 @@
                 <w:lang w:eastAsia="uk-UA"/>
               </w:rPr>
             </w:pPr>
+            <w:proofErr w:type="spellStart"/>
             <w:r>
               <w:rPr>
                 <w:color w:val="000000"/>
@@ -10398,6 +11566,7 @@
               </w:rPr>
               <w:t>швидке</w:t>
             </w:r>
+            <w:proofErr w:type="spellEnd"/>
           </w:p>
         </w:tc>
         <w:tc>
@@ -10421,6 +11590,7 @@
                 <w:lang w:eastAsia="uk-UA"/>
               </w:rPr>
             </w:pPr>
+            <w:proofErr w:type="spellStart"/>
             <w:r>
               <w:rPr>
                 <w:color w:val="000000"/>
@@ -10429,6 +11599,7 @@
               </w:rPr>
               <w:t>підрахунком</w:t>
             </w:r>
+            <w:proofErr w:type="spellEnd"/>
           </w:p>
         </w:tc>
       </w:tr>
@@ -10494,6 +11665,7 @@
                 <w:lang w:eastAsia="uk-UA"/>
               </w:rPr>
             </w:pPr>
+            <w:proofErr w:type="spellStart"/>
             <w:r>
               <w:rPr>
                 <w:color w:val="000000"/>
@@ -10502,6 +11674,7 @@
               </w:rPr>
               <w:t>вибір</w:t>
             </w:r>
+            <w:proofErr w:type="spellEnd"/>
           </w:p>
         </w:tc>
         <w:tc>
@@ -10525,6 +11698,7 @@
                 <w:lang w:eastAsia="uk-UA"/>
               </w:rPr>
             </w:pPr>
+            <w:proofErr w:type="spellStart"/>
             <w:r>
               <w:rPr>
                 <w:color w:val="000000"/>
@@ -10533,6 +11707,7 @@
               </w:rPr>
               <w:t>злиття</w:t>
             </w:r>
+            <w:proofErr w:type="spellEnd"/>
           </w:p>
         </w:tc>
         <w:tc>
@@ -10556,6 +11731,7 @@
                 <w:lang w:eastAsia="uk-UA"/>
               </w:rPr>
             </w:pPr>
+            <w:proofErr w:type="spellStart"/>
             <w:r>
               <w:rPr>
                 <w:color w:val="000000"/>
@@ -10564,6 +11740,7 @@
               </w:rPr>
               <w:t>підрахунком</w:t>
             </w:r>
+            <w:proofErr w:type="spellEnd"/>
           </w:p>
         </w:tc>
       </w:tr>
@@ -10678,6 +11855,7 @@
                 <w:lang w:eastAsia="uk-UA"/>
               </w:rPr>
             </w:pPr>
+            <w:proofErr w:type="spellStart"/>
             <w:r>
               <w:rPr>
                 <w:color w:val="000000"/>
@@ -10686,6 +11864,7 @@
               </w:rPr>
               <w:t>злиття</w:t>
             </w:r>
+            <w:proofErr w:type="spellEnd"/>
           </w:p>
         </w:tc>
         <w:tc>
@@ -10709,6 +11888,7 @@
                 <w:lang w:eastAsia="uk-UA"/>
               </w:rPr>
             </w:pPr>
+            <w:proofErr w:type="spellStart"/>
             <w:r>
               <w:rPr>
                 <w:color w:val="000000"/>
@@ -10717,6 +11897,7 @@
               </w:rPr>
               <w:t>підрахунком</w:t>
             </w:r>
+            <w:proofErr w:type="spellEnd"/>
           </w:p>
         </w:tc>
       </w:tr>
@@ -10782,6 +11963,7 @@
                 <w:lang w:eastAsia="uk-UA"/>
               </w:rPr>
             </w:pPr>
+            <w:proofErr w:type="spellStart"/>
             <w:r>
               <w:rPr>
                 <w:color w:val="000000"/>
@@ -10790,6 +11972,7 @@
               </w:rPr>
               <w:t>вибір</w:t>
             </w:r>
+            <w:proofErr w:type="spellEnd"/>
           </w:p>
         </w:tc>
         <w:tc>
@@ -10813,6 +11996,7 @@
                 <w:lang w:eastAsia="uk-UA"/>
               </w:rPr>
             </w:pPr>
+            <w:proofErr w:type="spellStart"/>
             <w:r>
               <w:rPr>
                 <w:color w:val="000000"/>
@@ -10821,6 +12005,7 @@
               </w:rPr>
               <w:t>пірамідальне</w:t>
             </w:r>
+            <w:proofErr w:type="spellEnd"/>
           </w:p>
         </w:tc>
         <w:tc>
@@ -10844,6 +12029,7 @@
                 <w:lang w:eastAsia="uk-UA"/>
               </w:rPr>
             </w:pPr>
+            <w:proofErr w:type="spellStart"/>
             <w:r>
               <w:rPr>
                 <w:color w:val="000000"/>
@@ -10852,6 +12038,7 @@
               </w:rPr>
               <w:t>підрахунком</w:t>
             </w:r>
+            <w:proofErr w:type="spellEnd"/>
           </w:p>
         </w:tc>
       </w:tr>
@@ -10917,6 +12104,7 @@
                 <w:lang w:eastAsia="uk-UA"/>
               </w:rPr>
             </w:pPr>
+            <w:proofErr w:type="spellStart"/>
             <w:r>
               <w:rPr>
                 <w:color w:val="000000"/>
@@ -10925,6 +12113,7 @@
               </w:rPr>
               <w:t>вибір</w:t>
             </w:r>
+            <w:proofErr w:type="spellEnd"/>
           </w:p>
         </w:tc>
         <w:tc>
@@ -10948,6 +12137,7 @@
                 <w:lang w:eastAsia="uk-UA"/>
               </w:rPr>
             </w:pPr>
+            <w:proofErr w:type="spellStart"/>
             <w:r>
               <w:rPr>
                 <w:color w:val="000000"/>
@@ -10956,6 +12146,7 @@
               </w:rPr>
               <w:t>швидке</w:t>
             </w:r>
+            <w:proofErr w:type="spellEnd"/>
           </w:p>
         </w:tc>
         <w:tc>
@@ -10979,6 +12170,7 @@
                 <w:lang w:eastAsia="uk-UA"/>
               </w:rPr>
             </w:pPr>
+            <w:proofErr w:type="spellStart"/>
             <w:r>
               <w:rPr>
                 <w:color w:val="000000"/>
@@ -10987,6 +12179,7 @@
               </w:rPr>
               <w:t>підрахунком</w:t>
             </w:r>
+            <w:proofErr w:type="spellEnd"/>
           </w:p>
         </w:tc>
       </w:tr>
@@ -11060,6 +12253,7 @@
               </w:rPr>
               <w:t xml:space="preserve">обмін, </w:t>
             </w:r>
+            <w:proofErr w:type="spellStart"/>
             <w:r>
               <w:rPr>
                 <w:color w:val="000000"/>
@@ -11068,6 +12262,7 @@
               </w:rPr>
               <w:t>шейкерний</w:t>
             </w:r>
+            <w:proofErr w:type="spellEnd"/>
           </w:p>
         </w:tc>
         <w:tc>
@@ -11091,6 +12286,7 @@
                 <w:lang w:eastAsia="uk-UA"/>
               </w:rPr>
             </w:pPr>
+            <w:proofErr w:type="spellStart"/>
             <w:r>
               <w:rPr>
                 <w:color w:val="000000"/>
@@ -11099,6 +12295,7 @@
               </w:rPr>
               <w:t>Шелла</w:t>
             </w:r>
+            <w:proofErr w:type="spellEnd"/>
           </w:p>
         </w:tc>
         <w:tc>
@@ -12656,6 +13853,7 @@
     <w:lsdException w:name="HTML Sample" w:semiHidden="1" w:unhideWhenUsed="1"/>
     <w:lsdException w:name="HTML Typewriter" w:semiHidden="1" w:unhideWhenUsed="1"/>
     <w:lsdException w:name="HTML Variable" w:semiHidden="1" w:unhideWhenUsed="1"/>
+    <w:lsdException w:name="Normal Table" w:semiHidden="1" w:unhideWhenUsed="1"/>
     <w:lsdException w:name="annotation subject" w:semiHidden="1" w:unhideWhenUsed="1"/>
     <w:lsdException w:name="No List" w:semiHidden="1" w:uiPriority="0" w:unhideWhenUsed="1"/>
     <w:lsdException w:name="Outline List 1" w:semiHidden="1" w:unhideWhenUsed="1"/>
@@ -12698,8 +13896,11 @@
     <w:lsdException w:name="Table Contemporary" w:semiHidden="1" w:unhideWhenUsed="1"/>
     <w:lsdException w:name="Table Elegant" w:semiHidden="1" w:unhideWhenUsed="1"/>
     <w:lsdException w:name="Table Professional" w:semiHidden="1" w:unhideWhenUsed="1"/>
+    <w:lsdException w:name="Table Subtle 1" w:semiHidden="1" w:unhideWhenUsed="1"/>
     <w:lsdException w:name="Table Subtle 2" w:semiHidden="1" w:unhideWhenUsed="1"/>
     <w:lsdException w:name="Table Web 1" w:semiHidden="1" w:unhideWhenUsed="1"/>
+    <w:lsdException w:name="Table Web 2" w:semiHidden="1" w:unhideWhenUsed="1"/>
+    <w:lsdException w:name="Table Web 3" w:semiHidden="1" w:unhideWhenUsed="1"/>
     <w:lsdException w:name="Balloon Text" w:semiHidden="1" w:uiPriority="0" w:unhideWhenUsed="1"/>
     <w:lsdException w:name="Table Grid" w:uiPriority="0"/>
     <w:lsdException w:name="Table Theme" w:semiHidden="1" w:unhideWhenUsed="1"/>

</xml_diff>